<commit_message>
Compléments Mise à jour 0.4
</commit_message>
<xml_diff>
--- a/docs/MS - Microsoft Entra ID - Guide de configuration Entra Private Access V0.4.docx
+++ b/docs/MS - Microsoft Entra ID - Guide de configuration Entra Private Access V0.4.docx
@@ -310,6 +310,15 @@
               <w:sz w:val="32"/>
               <w:szCs w:val="44"/>
             </w:rPr>
+            <w:t>a</w:t>
+          </w:r>
+          <w:r>
+            <w:rPr>
+              <w:rFonts w:eastAsia="Times New Roman"/>
+              <w:color w:val="FFFFFF" w:themeColor="background1"/>
+              <w:sz w:val="32"/>
+              <w:szCs w:val="44"/>
+            </w:rPr>
             <w:t xml:space="preserve"> - </w:t>
           </w:r>
           <w:r>
@@ -319,7 +328,7 @@
               <w:sz w:val="32"/>
               <w:szCs w:val="44"/>
             </w:rPr>
-            <w:t>Avril</w:t>
+            <w:t>Septembre</w:t>
           </w:r>
           <w:r>
             <w:rPr>
@@ -633,7 +642,23 @@
               <w:sz w:val="18"/>
               <w:szCs w:val="20"/>
             </w:rPr>
-            <w:t>Microsoft et tous les contributeurs se réservent tous les autres droits, que ce soit au titre de leurs droits d'auteur, de leurs brevets ou de leurs marques respectives, que ce soit de manière implicite, par préclusion ou de toute autre manière.</w:t>
+            <w:t xml:space="preserve">Microsoft et tous les contributeurs se réservent tous les autres droits, que ce soit au titre de leurs droits d'auteur, de leurs brevets ou de leurs marques respectives, que ce soit de manière implicite, par </w:t>
+          </w:r>
+          <w:proofErr w:type="spellStart"/>
+          <w:r>
+            <w:rPr>
+              <w:sz w:val="18"/>
+              <w:szCs w:val="20"/>
+            </w:rPr>
+            <w:t>préclusion</w:t>
+          </w:r>
+          <w:proofErr w:type="spellEnd"/>
+          <w:r>
+            <w:rPr>
+              <w:sz w:val="18"/>
+              <w:szCs w:val="20"/>
+            </w:rPr>
+            <w:t xml:space="preserve"> ou de toute autre manière.</w:t>
           </w:r>
         </w:p>
         <w:p/>
@@ -738,7 +763,7 @@
             </w:rPr>
             <w:fldChar w:fldCharType="separate"/>
           </w:r>
-          <w:hyperlink w:anchor="_Toc164779915" w:history="1">
+          <w:hyperlink w:anchor="_Toc176967559" w:history="1">
             <w:r>
               <w:rPr>
                 <w:rStyle w:val="Lienhypertexte"/>
@@ -778,7 +803,7 @@
               <w:rPr>
                 <w:webHidden/>
               </w:rPr>
-              <w:instrText xml:space="preserve"> PAGEREF _Toc164779915 \h </w:instrText>
+              <w:instrText xml:space="preserve"> PAGEREF _Toc176967559 \h </w:instrText>
             </w:r>
             <w:r>
               <w:rPr>
@@ -817,7 +842,7 @@
               <w14:ligatures w14:val="standardContextual"/>
             </w:rPr>
           </w:pPr>
-          <w:hyperlink w:anchor="_Toc164779916" w:history="1">
+          <w:hyperlink w:anchor="_Toc176967560" w:history="1">
             <w:r>
               <w:rPr>
                 <w:rStyle w:val="Lienhypertexte"/>
@@ -857,7 +882,7 @@
               <w:rPr>
                 <w:webHidden/>
               </w:rPr>
-              <w:instrText xml:space="preserve"> PAGEREF _Toc164779916 \h </w:instrText>
+              <w:instrText xml:space="preserve"> PAGEREF _Toc176967560 \h </w:instrText>
             </w:r>
             <w:r>
               <w:rPr>
@@ -896,7 +921,7 @@
               <w14:ligatures w14:val="standardContextual"/>
             </w:rPr>
           </w:pPr>
-          <w:hyperlink w:anchor="_Toc164779917" w:history="1">
+          <w:hyperlink w:anchor="_Toc176967561" w:history="1">
             <w:r>
               <w:rPr>
                 <w:rStyle w:val="Lienhypertexte"/>
@@ -936,7 +961,7 @@
               <w:rPr>
                 <w:webHidden/>
               </w:rPr>
-              <w:instrText xml:space="preserve"> PAGEREF _Toc164779917 \h </w:instrText>
+              <w:instrText xml:space="preserve"> PAGEREF _Toc176967561 \h </w:instrText>
             </w:r>
             <w:r>
               <w:rPr>
@@ -953,7 +978,7 @@
               <w:rPr>
                 <w:webHidden/>
               </w:rPr>
-              <w:t>5</w:t>
+              <w:t>6</w:t>
             </w:r>
             <w:r>
               <w:rPr>
@@ -975,7 +1000,7 @@
               <w14:ligatures w14:val="standardContextual"/>
             </w:rPr>
           </w:pPr>
-          <w:hyperlink w:anchor="_Toc164779918" w:history="1">
+          <w:hyperlink w:anchor="_Toc176967562" w:history="1">
             <w:r>
               <w:rPr>
                 <w:rStyle w:val="Lienhypertexte"/>
@@ -1015,7 +1040,7 @@
               <w:rPr>
                 <w:webHidden/>
               </w:rPr>
-              <w:instrText xml:space="preserve"> PAGEREF _Toc164779918 \h </w:instrText>
+              <w:instrText xml:space="preserve"> PAGEREF _Toc176967562 \h </w:instrText>
             </w:r>
             <w:r>
               <w:rPr>
@@ -1054,7 +1079,7 @@
               <w14:ligatures w14:val="standardContextual"/>
             </w:rPr>
           </w:pPr>
-          <w:hyperlink w:anchor="_Toc164779919" w:history="1">
+          <w:hyperlink w:anchor="_Toc176967563" w:history="1">
             <w:r>
               <w:rPr>
                 <w:rStyle w:val="Lienhypertexte"/>
@@ -1094,7 +1119,7 @@
               <w:rPr>
                 <w:webHidden/>
               </w:rPr>
-              <w:instrText xml:space="preserve"> PAGEREF _Toc164779919 \h </w:instrText>
+              <w:instrText xml:space="preserve"> PAGEREF _Toc176967563 \h </w:instrText>
             </w:r>
             <w:r>
               <w:rPr>
@@ -1143,7 +1168,7 @@
         <w:pStyle w:val="Titre1"/>
       </w:pPr>
       <w:bookmarkStart w:id="0" w:name="_Toc152172699"/>
-      <w:bookmarkStart w:id="1" w:name="_Toc164779915"/>
+      <w:bookmarkStart w:id="1" w:name="_Toc176967559"/>
       <w:r>
         <w:lastRenderedPageBreak/>
         <w:t>Introduction</w:t>
@@ -1264,6 +1289,42 @@
       </w:pPr>
       <w:r>
         <w:rPr>
+          <w:rFonts w:eastAsia="Arial" w:cs="Arial"/>
+        </w:rPr>
+        <w:t>L</w:t>
+      </w:r>
+      <w:r>
+        <w:rPr>
+          <w:rFonts w:eastAsia="Arial" w:cs="Arial"/>
+        </w:rPr>
+        <w:t xml:space="preserve">e fédérateur d’identités </w:t>
+      </w:r>
+      <w:r>
+        <w:rPr>
+          <w:rFonts w:eastAsia="Arial" w:cs="Arial"/>
+        </w:rPr>
+        <w:t xml:space="preserve">PSC </w:t>
+      </w:r>
+      <w:r>
+        <w:rPr>
+          <w:rFonts w:cs="Arial"/>
+        </w:rPr>
+        <w:t xml:space="preserve">permet la délégation </w:t>
+      </w:r>
+      <w:r>
+        <w:rPr>
+          <w:rFonts w:cs="Arial"/>
+        </w:rPr>
+        <w:t>de l’authentification auprès d</w:t>
+      </w:r>
+      <w:r>
+        <w:rPr>
+          <w:rFonts w:cs="Arial"/>
+        </w:rPr>
+        <w:t xml:space="preserve">e fournisseurs d’identités (FI) tiers. </w:t>
+      </w:r>
+      <w:r>
+        <w:rPr>
           <w:rFonts w:cs="Arial"/>
         </w:rPr>
         <w:t xml:space="preserve">Pour plus d’informations, nous invitons le lectorat à consulter le </w:t>
@@ -1271,37 +1332,24 @@
       <w:r>
         <w:rPr>
           <w:rFonts w:ascii="Segoe UI Semibold" w:hAnsi="Segoe UI Semibold" w:cs="Segoe UI Semibold"/>
-        </w:rPr>
-        <w:t>guide « Mise en œuvre Pro Santé Connect - Guide d’intégration de PSC pour le mode sans couture à destination des établissements de santé »</w:t>
-      </w:r>
-      <w:r>
-        <w:rPr>
-          <w:rFonts w:cs="Arial"/>
-        </w:rPr>
-        <w:t xml:space="preserve"> disponible sur le site de l’ANS </w:t>
-      </w:r>
-      <w:r>
-        <w:rPr>
-          <w:rFonts w:cs="Arial"/>
-        </w:rPr>
-        <w:t xml:space="preserve">: </w:t>
-      </w:r>
-      <w:r>
-        <w:rPr>
-          <w:rFonts w:cs="Arial"/>
-          <w:highlight w:val="yellow"/>
-        </w:rPr>
-        <w:t>TBD</w:t>
-      </w:r>
-      <w:r>
-        <w:rPr>
-          <w:rFonts w:cs="Arial"/>
-        </w:rPr>
-        <w:t>.</w:t>
+          <w:u w:val="single"/>
+        </w:rPr>
+        <w:t>Portail Industriels de l’ANS</w:t>
+      </w:r>
+      <w:r>
+        <w:rPr>
+          <w:rFonts w:cs="Arial"/>
+        </w:rPr>
+        <w:t xml:space="preserve"> : </w:t>
       </w:r>
     </w:p>
     <w:p>
       <w:pPr>
+        <w:pStyle w:val="Paragraphedeliste"/>
+        <w:numPr>
+          <w:ilvl w:val="0"/>
+          <w:numId w:val="7"/>
+        </w:numPr>
         <w:jc w:val="left"/>
         <w:rPr>
           <w:rFonts w:cs="Arial"/>
@@ -1309,56 +1357,39 @@
       </w:pPr>
       <w:r>
         <w:rPr>
-          <w:rFonts w:eastAsia="Arial" w:cs="Arial"/>
-        </w:rPr>
-        <w:t>L</w:t>
-      </w:r>
-      <w:r>
-        <w:rPr>
-          <w:rFonts w:eastAsia="Arial" w:cs="Arial"/>
-        </w:rPr>
-        <w:t xml:space="preserve">e fédérateur d’identités </w:t>
-      </w:r>
-      <w:r>
-        <w:rPr>
-          <w:rFonts w:eastAsia="Arial" w:cs="Arial"/>
-        </w:rPr>
-        <w:t xml:space="preserve">PSC </w:t>
-      </w:r>
-      <w:r>
-        <w:rPr>
-          <w:rFonts w:cs="Arial"/>
-        </w:rPr>
-        <w:t xml:space="preserve">permet la délégation </w:t>
-      </w:r>
-      <w:r>
-        <w:rPr>
-          <w:rFonts w:cs="Arial"/>
-        </w:rPr>
-        <w:t>de l’authentification auprès d</w:t>
-      </w:r>
-      <w:r>
-        <w:rPr>
-          <w:rFonts w:cs="Arial"/>
-        </w:rPr>
-        <w:t xml:space="preserve">e fournisseurs d’identités (FI) tiers. Pour plus d’informations, nous invitons le lectorat à consulter la page suivante sur le site de l’ANS : </w:t>
-      </w:r>
-      <w:r>
-        <w:rPr>
-          <w:rFonts w:cs="Arial"/>
-          <w:highlight w:val="yellow"/>
-        </w:rPr>
-        <w:t>TBD</w:t>
-      </w:r>
-      <w:r>
-        <w:rPr>
-          <w:rFonts w:cs="Arial"/>
-        </w:rPr>
-        <w:t>.</w:t>
+          <w:rFonts w:cs="Arial"/>
+        </w:rPr>
+        <w:t>Délégation à un fournisseur d'identité local</w:t>
+      </w:r>
+      <w:r>
+        <w:rPr>
+          <w:rFonts w:cs="Arial"/>
+        </w:rPr>
+        <w:t xml:space="preserve"> : </w:t>
+      </w:r>
+      <w:hyperlink r:id="rId18" w:history="1">
+        <w:r>
+          <w:rPr>
+            <w:rStyle w:val="Lienhypertexte"/>
+            <w:rFonts w:cs="Arial"/>
+          </w:rPr>
+          <w:t>https://industriels.esante.gouv.fr/produits-et-services/pro-sante-connect/delegation-un-fournisseur-d-identite-local</w:t>
+        </w:r>
+      </w:hyperlink>
+      <w:r>
+        <w:rPr>
+          <w:rFonts w:cs="Arial"/>
+        </w:rPr>
+        <w:t> ;</w:t>
       </w:r>
     </w:p>
     <w:p>
       <w:pPr>
+        <w:pStyle w:val="Paragraphedeliste"/>
+        <w:numPr>
+          <w:ilvl w:val="0"/>
+          <w:numId w:val="7"/>
+        </w:numPr>
         <w:jc w:val="left"/>
         <w:rPr>
           <w:rFonts w:cs="Arial"/>
@@ -1368,40 +1399,104 @@
         <w:rPr>
           <w:rFonts w:cs="Arial"/>
         </w:rPr>
-        <w:t>Une telle mise en œuvre et les capacités nouvelles ainsi proposées constituent un premier niveau de livrable du projet Pro Santé Connect sans couture</w:t>
-      </w:r>
-      <w:r>
-        <w:rPr>
-          <w:rFonts w:cs="Arial"/>
-        </w:rPr>
-        <w:t>.</w:t>
-      </w:r>
-      <w:r>
-        <w:rPr>
-          <w:rFonts w:cs="Arial"/>
-        </w:rPr>
-        <w:t xml:space="preserve"> Pour plus d’informations, nous invitons le lectorat à consulter la page suivante sur le site de l’ANS : </w:t>
-      </w:r>
-      <w:r>
-        <w:rPr>
-          <w:rFonts w:cs="Arial"/>
-          <w:highlight w:val="yellow"/>
-        </w:rPr>
-        <w:t>TBD</w:t>
-      </w:r>
-      <w:r>
-        <w:rPr>
-          <w:rFonts w:cs="Arial"/>
-        </w:rPr>
-        <w:t>.</w:t>
+        <w:t xml:space="preserve">Liste des fournisseurs d’identités déjà supportés par Pro Santé Connect : </w:t>
+      </w:r>
+      <w:hyperlink r:id="rId19" w:history="1">
+        <w:r>
+          <w:rPr>
+            <w:rStyle w:val="Lienhypertexte"/>
+            <w:rFonts w:cs="Arial"/>
+          </w:rPr>
+          <w:t>https://industriels.esante.gouv.fr/produits-et-services/pro-sante-connect/documentation-technique-idp-externe</w:t>
+        </w:r>
+      </w:hyperlink>
+      <w:r>
+        <w:rPr>
+          <w:rStyle w:val="Lienhypertexte"/>
+          <w:rFonts w:cs="Arial"/>
+          <w:u w:val="none"/>
+        </w:rPr>
+        <w:t xml:space="preserve"> </w:t>
+      </w:r>
+      <w:r>
+        <w:rPr>
+          <w:rFonts w:cs="Arial"/>
+        </w:rPr>
+        <w:t>;</w:t>
       </w:r>
     </w:p>
     <w:p>
       <w:pPr>
+        <w:pStyle w:val="Paragraphedeliste"/>
+        <w:numPr>
+          <w:ilvl w:val="0"/>
+          <w:numId w:val="7"/>
+        </w:numPr>
+        <w:jc w:val="left"/>
+        <w:rPr>
+          <w:rFonts w:cs="Arial"/>
+        </w:rPr>
+      </w:pPr>
+      <w:r>
+        <w:rPr>
+          <w:rFonts w:cs="Arial"/>
+        </w:rPr>
+        <w:t>Travaux en cours</w:t>
+      </w:r>
+      <w:r>
+        <w:rPr>
+          <w:rFonts w:cs="Arial"/>
+        </w:rPr>
+        <w:t xml:space="preserve"> : </w:t>
+      </w:r>
+      <w:hyperlink r:id="rId20" w:history="1">
+        <w:r>
+          <w:rPr>
+            <w:rStyle w:val="Lienhypertexte"/>
+            <w:rFonts w:cs="Arial"/>
+          </w:rPr>
+          <w:t>https://industriels.esante.gouv.fr/produits-et-services/pro-sante-connect/travaux-en-cours</w:t>
+        </w:r>
+      </w:hyperlink>
+      <w:r>
+        <w:rPr>
+          <w:rFonts w:cs="Arial"/>
+        </w:rPr>
+        <w:t>.</w:t>
+      </w:r>
+    </w:p>
+    <w:p>
+      <w:pPr>
+        <w:jc w:val="left"/>
+        <w:rPr>
+          <w:rFonts w:cs="Arial"/>
+        </w:rPr>
+      </w:pPr>
+      <w:r>
+        <w:rPr>
+          <w:rFonts w:cs="Arial"/>
+        </w:rPr>
+        <w:t>Une telle mise en œuvre et les capacités nouvelles ainsi proposées constituent un premier niveau de livrable du projet Pro Santé Connect sans couture</w:t>
+      </w:r>
+      <w:r>
+        <w:rPr>
+          <w:rFonts w:cs="Arial"/>
+        </w:rPr>
+        <w:t>.</w:t>
+      </w:r>
+      <w:r>
+        <w:rPr>
+          <w:rFonts w:cs="Arial"/>
+        </w:rPr>
+        <w:t xml:space="preserve"> </w:t>
+      </w:r>
+    </w:p>
+    <w:p>
+      <w:pPr>
         <w:pStyle w:val="Titre2"/>
       </w:pPr>
       <w:bookmarkStart w:id="3" w:name="_Toc155878556"/>
-      <w:bookmarkStart w:id="4" w:name="_Toc164779916"/>
+      <w:bookmarkStart w:id="4" w:name="_Toc176967560"/>
       <w:r>
         <w:t>Obje</w:t>
       </w:r>
@@ -1464,7 +1559,21 @@
         <w:rPr>
           <w:rFonts w:cs="Arial"/>
         </w:rPr>
-        <w:t>Single Sign-On</w:t>
+        <w:t xml:space="preserve">Single </w:t>
+      </w:r>
+      <w:proofErr w:type="spellStart"/>
+      <w:r>
+        <w:rPr>
+          <w:rFonts w:cs="Arial"/>
+        </w:rPr>
+        <w:t>Sign</w:t>
+      </w:r>
+      <w:proofErr w:type="spellEnd"/>
+      <w:r>
+        <w:rPr>
+          <w:rFonts w:cs="Arial"/>
+        </w:rPr>
+        <w:t>-On</w:t>
       </w:r>
       <w:r>
         <w:rPr>
@@ -1523,8 +1632,9 @@
       </w:pPr>
       <w:bookmarkStart w:id="5" w:name="_Toc155876914"/>
       <w:bookmarkStart w:id="6" w:name="_Toc155878557"/>
-      <w:bookmarkStart w:id="7" w:name="_Toc164779917"/>
-      <w:r>
+      <w:bookmarkStart w:id="7" w:name="_Toc176967561"/>
+      <w:r>
+        <w:lastRenderedPageBreak/>
         <w:t xml:space="preserve">Non-objectifs du </w:t>
       </w:r>
       <w:bookmarkEnd w:id="5"/>
@@ -1619,7 +1729,6 @@
         <w:rPr>
           <w:rFonts w:cs="Arial"/>
         </w:rPr>
-        <w:lastRenderedPageBreak/>
         <w:t>Cela suppose</w:t>
       </w:r>
       <w:r>
@@ -1912,7 +2021,7 @@
       <w:pPr>
         <w:pStyle w:val="Titre1"/>
       </w:pPr>
-      <w:bookmarkStart w:id="8" w:name="_Toc164779918"/>
+      <w:bookmarkStart w:id="8" w:name="_Toc176967562"/>
       <w:bookmarkEnd w:id="2"/>
       <w:r>
         <w:lastRenderedPageBreak/>
@@ -1924,7 +2033,7 @@
       <w:pPr>
         <w:pStyle w:val="Titre2"/>
       </w:pPr>
-      <w:bookmarkStart w:id="9" w:name="_Toc164779919"/>
+      <w:bookmarkStart w:id="9" w:name="_Toc176967563"/>
       <w:r>
         <w:t>TBD</w:t>
       </w:r>
@@ -2073,8 +2182,8 @@
     <w:p/>
     <w:p/>
     <w:sectPr>
-      <w:footerReference w:type="even" r:id="rId18"/>
-      <w:footerReference w:type="default" r:id="rId19"/>
+      <w:footerReference w:type="even" r:id="rId21"/>
+      <w:footerReference w:type="default" r:id="rId22"/>
       <w:pgSz w:w="11906" w:h="16838"/>
       <w:pgMar w:top="1418" w:right="851" w:bottom="1418" w:left="851" w:header="284" w:footer="454" w:gutter="0"/>
       <w:pgNumType w:start="1"/>
@@ -3080,6 +3189,119 @@
       </w:rPr>
     </w:lvl>
   </w:abstractNum>
+  <w:abstractNum w:abstractNumId="6" w15:restartNumberingAfterBreak="0">
+    <w:nsid w:val="7DB56A6E"/>
+    <w:multiLevelType w:val="hybridMultilevel"/>
+    <w:tmpl w:val="AFC2481A"/>
+    <w:lvl w:ilvl="0" w:tplc="040C0001">
+      <w:start w:val="1"/>
+      <w:numFmt w:val="bullet"/>
+      <w:lvlText w:val=""/>
+      <w:lvlJc w:val="left"/>
+      <w:pPr>
+        <w:ind w:left="720" w:hanging="360"/>
+      </w:pPr>
+      <w:rPr>
+        <w:rFonts w:ascii="Symbol" w:hAnsi="Symbol" w:hint="default"/>
+      </w:rPr>
+    </w:lvl>
+    <w:lvl w:ilvl="1" w:tplc="040C0003" w:tentative="1">
+      <w:start w:val="1"/>
+      <w:numFmt w:val="bullet"/>
+      <w:lvlText w:val="o"/>
+      <w:lvlJc w:val="left"/>
+      <w:pPr>
+        <w:ind w:left="1440" w:hanging="360"/>
+      </w:pPr>
+      <w:rPr>
+        <w:rFonts w:ascii="Courier New" w:hAnsi="Courier New" w:cs="Courier New" w:hint="default"/>
+      </w:rPr>
+    </w:lvl>
+    <w:lvl w:ilvl="2" w:tplc="040C0005" w:tentative="1">
+      <w:start w:val="1"/>
+      <w:numFmt w:val="bullet"/>
+      <w:lvlText w:val=""/>
+      <w:lvlJc w:val="left"/>
+      <w:pPr>
+        <w:ind w:left="2160" w:hanging="360"/>
+      </w:pPr>
+      <w:rPr>
+        <w:rFonts w:ascii="Wingdings" w:hAnsi="Wingdings" w:hint="default"/>
+      </w:rPr>
+    </w:lvl>
+    <w:lvl w:ilvl="3" w:tplc="040C0001" w:tentative="1">
+      <w:start w:val="1"/>
+      <w:numFmt w:val="bullet"/>
+      <w:lvlText w:val=""/>
+      <w:lvlJc w:val="left"/>
+      <w:pPr>
+        <w:ind w:left="2880" w:hanging="360"/>
+      </w:pPr>
+      <w:rPr>
+        <w:rFonts w:ascii="Symbol" w:hAnsi="Symbol" w:hint="default"/>
+      </w:rPr>
+    </w:lvl>
+    <w:lvl w:ilvl="4" w:tplc="040C0003" w:tentative="1">
+      <w:start w:val="1"/>
+      <w:numFmt w:val="bullet"/>
+      <w:lvlText w:val="o"/>
+      <w:lvlJc w:val="left"/>
+      <w:pPr>
+        <w:ind w:left="3600" w:hanging="360"/>
+      </w:pPr>
+      <w:rPr>
+        <w:rFonts w:ascii="Courier New" w:hAnsi="Courier New" w:cs="Courier New" w:hint="default"/>
+      </w:rPr>
+    </w:lvl>
+    <w:lvl w:ilvl="5" w:tplc="040C0005" w:tentative="1">
+      <w:start w:val="1"/>
+      <w:numFmt w:val="bullet"/>
+      <w:lvlText w:val=""/>
+      <w:lvlJc w:val="left"/>
+      <w:pPr>
+        <w:ind w:left="4320" w:hanging="360"/>
+      </w:pPr>
+      <w:rPr>
+        <w:rFonts w:ascii="Wingdings" w:hAnsi="Wingdings" w:hint="default"/>
+      </w:rPr>
+    </w:lvl>
+    <w:lvl w:ilvl="6" w:tplc="040C0001" w:tentative="1">
+      <w:start w:val="1"/>
+      <w:numFmt w:val="bullet"/>
+      <w:lvlText w:val=""/>
+      <w:lvlJc w:val="left"/>
+      <w:pPr>
+        <w:ind w:left="5040" w:hanging="360"/>
+      </w:pPr>
+      <w:rPr>
+        <w:rFonts w:ascii="Symbol" w:hAnsi="Symbol" w:hint="default"/>
+      </w:rPr>
+    </w:lvl>
+    <w:lvl w:ilvl="7" w:tplc="040C0003" w:tentative="1">
+      <w:start w:val="1"/>
+      <w:numFmt w:val="bullet"/>
+      <w:lvlText w:val="o"/>
+      <w:lvlJc w:val="left"/>
+      <w:pPr>
+        <w:ind w:left="5760" w:hanging="360"/>
+      </w:pPr>
+      <w:rPr>
+        <w:rFonts w:ascii="Courier New" w:hAnsi="Courier New" w:cs="Courier New" w:hint="default"/>
+      </w:rPr>
+    </w:lvl>
+    <w:lvl w:ilvl="8" w:tplc="040C0005" w:tentative="1">
+      <w:start w:val="1"/>
+      <w:numFmt w:val="bullet"/>
+      <w:lvlText w:val=""/>
+      <w:lvlJc w:val="left"/>
+      <w:pPr>
+        <w:ind w:left="6480" w:hanging="360"/>
+      </w:pPr>
+      <w:rPr>
+        <w:rFonts w:ascii="Wingdings" w:hAnsi="Wingdings" w:hint="default"/>
+      </w:rPr>
+    </w:lvl>
+  </w:abstractNum>
   <w:num w:numId="1" w16cid:durableId="1546067776">
     <w:abstractNumId w:val="3"/>
   </w:num>
@@ -3097,6 +3319,9 @@
   </w:num>
   <w:num w:numId="6" w16cid:durableId="1914776515">
     <w:abstractNumId w:val="0"/>
+  </w:num>
+  <w:num w:numId="7" w16cid:durableId="1010914599">
+    <w:abstractNumId w:val="6"/>
   </w:num>
   <w:numIdMacAtCleanup w:val="5"/>
 </w:numbering>
@@ -3750,7 +3975,6 @@
   <w:style w:type="character" w:default="1" w:styleId="Policepardfaut">
     <w:name w:val="Default Paragraph Font"/>
     <w:uiPriority w:val="1"/>
-    <w:semiHidden/>
     <w:unhideWhenUsed/>
   </w:style>
   <w:style w:type="table" w:default="1" w:styleId="TableauNormal">
@@ -5684,6 +5908,34 @@
 </file>
 
 <file path=customXml/item1.xml><?xml version="1.0" encoding="utf-8"?>
+<p:properties xmlns:p="http://schemas.microsoft.com/office/2006/metadata/properties" xmlns:xsi="http://www.w3.org/2001/XMLSchema-instance" xmlns:pc="http://schemas.microsoft.com/office/infopath/2007/PartnerControls">
+  <documentManagement>
+    <TaxCatchAll xmlns="0e0560a2-5f28-40fd-a47f-413e3deae4f7" xsi:nil="true"/>
+    <WS_KM xmlns="0e0560a2-5f28-40fd-a47f-413e3deae4f7">false</WS_KM>
+    <TaxKeywordTaxHTField xmlns="0e0560a2-5f28-40fd-a47f-413e3deae4f7">
+      <Terms xmlns="http://schemas.microsoft.com/office/infopath/2007/PartnerControls"/>
+    </TaxKeywordTaxHTField>
+    <i51f003d86e044fa8787db0c1fd77971 xmlns="0e0560a2-5f28-40fd-a47f-413e3deae4f7">
+      <Terms xmlns="http://schemas.microsoft.com/office/infopath/2007/PartnerControls"/>
+    </i51f003d86e044fa8787db0c1fd77971>
+  </documentManagement>
+</p:properties>
+</file>
+
+<file path=customXml/item2.xml><?xml version="1.0" encoding="utf-8"?>
+<b:Sources xmlns:b="http://schemas.openxmlformats.org/officeDocument/2006/bibliography" xmlns="http://schemas.openxmlformats.org/officeDocument/2006/bibliography" SelectedStyle="\APASixthEditionOfficeOnline.xsl" StyleName="APA" Version="6"/>
+</file>
+
+<file path=customXml/item3.xml><?xml version="1.0" encoding="utf-8"?>
+<?mso-contentType ?>
+<FormTemplates xmlns="http://schemas.microsoft.com/sharepoint/v3/contenttype/forms">
+  <Display>DocumentLibraryForm</Display>
+  <Edit>DocumentLibraryForm</Edit>
+  <New>DocumentLibraryForm</New>
+</FormTemplates>
+</file>
+
+<file path=customXml/item4.xml><?xml version="1.0" encoding="utf-8"?>
 <ct:contentTypeSchema xmlns:ct="http://schemas.microsoft.com/office/2006/metadata/contentType" xmlns:ma="http://schemas.microsoft.com/office/2006/metadata/properties/metaAttributes" ct:_="" ma:_="" ma:contentTypeName="Groups W - Excel-Document" ma:contentTypeID="0x010100DACE969E22B341629A0B2268C68E1CD500CC8AAC02791EE74CAC94C8493B42B742" ma:contentTypeVersion="11" ma:contentTypeDescription="Content type used in default document library in Groups" ma:contentTypeScope="" ma:versionID="5d7c080574728c015dfae3dcebce2aef">
   <xsd:schema xmlns:xsd="http://www.w3.org/2001/XMLSchema" xmlns:xs="http://www.w3.org/2001/XMLSchema" xmlns:p="http://schemas.microsoft.com/office/2006/metadata/properties" xmlns:ns1="http://schemas.microsoft.com/sharepoint/v3" xmlns:ns2="0e0560a2-5f28-40fd-a47f-413e3deae4f7" targetNamespace="http://schemas.microsoft.com/office/2006/metadata/properties" ma:root="true" ma:fieldsID="93867e73bb4a37c55db3c6c9b98230eb" ns1:_="" ns2:_="">
     <xsd:import namespace="http://schemas.microsoft.com/sharepoint/v3"/>
@@ -5880,35 +6132,33 @@
 </ct:contentTypeSchema>
 </file>
 
-<file path=customXml/item2.xml><?xml version="1.0" encoding="utf-8"?>
-<p:properties xmlns:p="http://schemas.microsoft.com/office/2006/metadata/properties" xmlns:xsi="http://www.w3.org/2001/XMLSchema-instance" xmlns:pc="http://schemas.microsoft.com/office/infopath/2007/PartnerControls">
-  <documentManagement>
-    <TaxCatchAll xmlns="0e0560a2-5f28-40fd-a47f-413e3deae4f7" xsi:nil="true"/>
-    <WS_KM xmlns="0e0560a2-5f28-40fd-a47f-413e3deae4f7">false</WS_KM>
-    <TaxKeywordTaxHTField xmlns="0e0560a2-5f28-40fd-a47f-413e3deae4f7">
-      <Terms xmlns="http://schemas.microsoft.com/office/infopath/2007/PartnerControls"/>
-    </TaxKeywordTaxHTField>
-    <i51f003d86e044fa8787db0c1fd77971 xmlns="0e0560a2-5f28-40fd-a47f-413e3deae4f7">
-      <Terms xmlns="http://schemas.microsoft.com/office/infopath/2007/PartnerControls"/>
-    </i51f003d86e044fa8787db0c1fd77971>
-  </documentManagement>
-</p:properties>
+<file path=customXml/itemProps1.xml><?xml version="1.0" encoding="utf-8"?>
+<ds:datastoreItem xmlns:ds="http://schemas.openxmlformats.org/officeDocument/2006/customXml" ds:itemID="{D287C92D-0CDA-4AFE-B5ED-EAE87598273D}">
+  <ds:schemaRefs>
+    <ds:schemaRef ds:uri="http://schemas.microsoft.com/office/2006/metadata/properties"/>
+    <ds:schemaRef ds:uri="http://schemas.microsoft.com/office/infopath/2007/PartnerControls"/>
+    <ds:schemaRef ds:uri="0e0560a2-5f28-40fd-a47f-413e3deae4f7"/>
+  </ds:schemaRefs>
+</ds:datastoreItem>
 </file>
 
-<file path=customXml/item3.xml><?xml version="1.0" encoding="utf-8"?>
-<b:Sources xmlns:b="http://schemas.openxmlformats.org/officeDocument/2006/bibliography" xmlns="http://schemas.openxmlformats.org/officeDocument/2006/bibliography" SelectedStyle="\APASixthEditionOfficeOnline.xsl" StyleName="APA" Version="6"/>
+<file path=customXml/itemProps2.xml><?xml version="1.0" encoding="utf-8"?>
+<ds:datastoreItem xmlns:ds="http://schemas.openxmlformats.org/officeDocument/2006/customXml" ds:itemID="{F962BF7A-8CD1-4023-AFF0-E7D060D4BFB2}">
+  <ds:schemaRefs>
+    <ds:schemaRef ds:uri="http://schemas.openxmlformats.org/officeDocument/2006/bibliography"/>
+  </ds:schemaRefs>
+</ds:datastoreItem>
 </file>
 
-<file path=customXml/item4.xml><?xml version="1.0" encoding="utf-8"?>
-<?mso-contentType ?>
-<FormTemplates xmlns="http://schemas.microsoft.com/sharepoint/v3/contenttype/forms">
-  <Display>DocumentLibraryForm</Display>
-  <Edit>DocumentLibraryForm</Edit>
-  <New>DocumentLibraryForm</New>
-</FormTemplates>
+<file path=customXml/itemProps3.xml><?xml version="1.0" encoding="utf-8"?>
+<ds:datastoreItem xmlns:ds="http://schemas.openxmlformats.org/officeDocument/2006/customXml" ds:itemID="{1E409502-9054-4358-AD3A-5A920037FFA8}">
+  <ds:schemaRefs>
+    <ds:schemaRef ds:uri="http://schemas.microsoft.com/sharepoint/v3/contenttype/forms"/>
+  </ds:schemaRefs>
+</ds:datastoreItem>
 </file>
 
-<file path=customXml/itemProps1.xml><?xml version="1.0" encoding="utf-8"?>
+<file path=customXml/itemProps4.xml><?xml version="1.0" encoding="utf-8"?>
 <ds:datastoreItem xmlns:ds="http://schemas.openxmlformats.org/officeDocument/2006/customXml" ds:itemID="{AD940B15-30C2-411A-B03C-E267A2CA55C8}">
   <ds:schemaRefs>
     <ds:schemaRef ds:uri="http://schemas.microsoft.com/office/2006/metadata/contentType"/>
@@ -5927,32 +6177,6 @@
 </ds:datastoreItem>
 </file>
 
-<file path=customXml/itemProps2.xml><?xml version="1.0" encoding="utf-8"?>
-<ds:datastoreItem xmlns:ds="http://schemas.openxmlformats.org/officeDocument/2006/customXml" ds:itemID="{D287C92D-0CDA-4AFE-B5ED-EAE87598273D}">
-  <ds:schemaRefs>
-    <ds:schemaRef ds:uri="http://schemas.microsoft.com/office/2006/metadata/properties"/>
-    <ds:schemaRef ds:uri="http://schemas.microsoft.com/office/infopath/2007/PartnerControls"/>
-    <ds:schemaRef ds:uri="0e0560a2-5f28-40fd-a47f-413e3deae4f7"/>
-  </ds:schemaRefs>
-</ds:datastoreItem>
-</file>
-
-<file path=customXml/itemProps3.xml><?xml version="1.0" encoding="utf-8"?>
-<ds:datastoreItem xmlns:ds="http://schemas.openxmlformats.org/officeDocument/2006/customXml" ds:itemID="{F962BF7A-8CD1-4023-AFF0-E7D060D4BFB2}">
-  <ds:schemaRefs>
-    <ds:schemaRef ds:uri="http://schemas.openxmlformats.org/officeDocument/2006/bibliography"/>
-  </ds:schemaRefs>
-</ds:datastoreItem>
-</file>
-
-<file path=customXml/itemProps4.xml><?xml version="1.0" encoding="utf-8"?>
-<ds:datastoreItem xmlns:ds="http://schemas.openxmlformats.org/officeDocument/2006/customXml" ds:itemID="{1E409502-9054-4358-AD3A-5A920037FFA8}">
-  <ds:schemaRefs>
-    <ds:schemaRef ds:uri="http://schemas.microsoft.com/sharepoint/v3/contenttype/forms"/>
-  </ds:schemaRefs>
-</ds:datastoreItem>
-</file>
-
 <file path=docMetadata/LabelInfo.xml><?xml version="1.0" encoding="utf-8"?>
 <clbl:labelList xmlns:clbl="http://schemas.microsoft.com/office/2020/mipLabelMetadata">
   <clbl:label id="{f42aa342-8706-4288-bd11-ebb85995028c}" enabled="1" method="Standard" siteId="{72f988bf-86f1-41af-91ab-2d7cd011db47}" removed="0"/>

</xml_diff>